<commit_message>
improvements for test template
</commit_message>
<xml_diff>
--- a/tests/templates/module_execute_tpl.docx
+++ b/tests/templates/module_execute_tpl.docx
@@ -3,12 +3,265 @@
 <w:document xmlns:wpc="http://schemas.microsoft.com/office/word/2010/wordprocessingCanvas" xmlns:cx="http://schemas.microsoft.com/office/drawing/2014/chartex" xmlns:cx1="http://schemas.microsoft.com/office/drawing/2015/9/8/chartex" xmlns:cx2="http://schemas.microsoft.com/office/drawing/2015/10/21/chartex" xmlns:cx3="http://schemas.microsoft.com/office/drawing/2016/5/9/chartex" xmlns:cx4="http://schemas.microsoft.com/office/drawing/2016/5/10/chartex" xmlns:cx5="http://schemas.microsoft.com/office/drawing/2016/5/11/chartex" xmlns:cx6="http://schemas.microsoft.com/office/drawing/2016/5/12/chartex" xmlns:cx7="http://schemas.microsoft.com/office/drawing/2016/5/13/chartex" xmlns:cx8="http://schemas.microsoft.com/office/drawing/2016/5/14/chartex" xmlns:mc="http://schemas.openxmlformats.org/markup-compatibility/2006" xmlns:aink="http://schemas.microsoft.com/office/drawing/2016/ink" xmlns:am3d="http://schemas.microsoft.com/office/drawing/2017/model3d" xmlns:o="urn:schemas-microsoft-com:office:office" xmlns:r="http://schemas.openxmlformats.org/officeDocument/2006/relationships" xmlns:m="http://schemas.openxmlformats.org/officeDocument/2006/math" xmlns:v="urn:schemas-microsoft-com:vml" xmlns:wp14="http://schemas.microsoft.com/office/word/2010/wordprocessingDrawing" xmlns:wp="http://schemas.openxmlformats.org/drawingml/2006/wordprocessingDrawing" xmlns:w10="urn:schemas-microsoft-com:office:word" xmlns:w="http://schemas.openxmlformats.org/wordprocessingml/2006/main" xmlns:w14="http://schemas.microsoft.com/office/word/2010/wordml" xmlns:w15="http://schemas.microsoft.com/office/word/2012/wordml" xmlns:w16cex="http://schemas.microsoft.com/office/word/2018/wordml/cex" xmlns:w16cid="http://schemas.microsoft.com/office/word/2016/wordml/cid" xmlns:w16="http://schemas.microsoft.com/office/word/2018/wordml" xmlns:w16sdtdh="http://schemas.microsoft.com/office/word/2020/wordml/sdtdatahash" xmlns:w16se="http://schemas.microsoft.com/office/word/2015/wordml/symex" xmlns:wpg="http://schemas.microsoft.com/office/word/2010/wordprocessingGroup" xmlns:wpi="http://schemas.microsoft.com/office/word/2010/wordprocessingInk" xmlns:wne="http://schemas.microsoft.com/office/word/2006/wordml" xmlns:wps="http://schemas.microsoft.com/office/word/2010/wordprocessingShape" mc:Ignorable="w14 w15 w16se w16cid w16 w16cex w16sdtdh wp14">
   <w:body>
     <w:p>
+      <w:pPr>
+        <w:jc w:val="both"/>
+      </w:pPr>
+      <w:r>
+        <w:t xml:space="preserve">{% </w:t>
+      </w:r>
+      <w:proofErr w:type="spellStart"/>
+      <w:r>
+        <w:t>if</w:t>
+      </w:r>
+      <w:proofErr w:type="spellEnd"/>
+      <w:r>
+        <w:t xml:space="preserve"> </w:t>
+      </w:r>
+      <w:proofErr w:type="spellStart"/>
+      <w:r>
+        <w:t>json_dict_var</w:t>
+      </w:r>
+      <w:proofErr w:type="spellEnd"/>
+      <w:r>
+        <w:t xml:space="preserve"> </w:t>
+      </w:r>
+      <w:proofErr w:type="spellStart"/>
+      <w:r>
+        <w:t>is</w:t>
+      </w:r>
+      <w:proofErr w:type="spellEnd"/>
+      <w:r>
+        <w:t xml:space="preserve"> mapping %}</w:t>
+      </w:r>
+      <w:proofErr w:type="spellStart"/>
+      <w:r>
+        <w:t>json_dict_var</w:t>
+      </w:r>
+      <w:proofErr w:type="spellEnd"/>
+      <w:r>
+        <w:t xml:space="preserve"> </w:t>
+      </w:r>
+      <w:proofErr w:type="spellStart"/>
+      <w:r>
+        <w:t>is</w:t>
+      </w:r>
+      <w:proofErr w:type="spellEnd"/>
+      <w:r>
+        <w:t xml:space="preserve"> a </w:t>
+      </w:r>
+      <w:proofErr w:type="spellStart"/>
+      <w:r>
+        <w:t>dict</w:t>
+      </w:r>
+      <w:proofErr w:type="spellEnd"/>
+      <w:r>
+        <w:t xml:space="preserve"> </w:t>
+      </w:r>
+      <w:proofErr w:type="spellStart"/>
+      <w:r>
+        <w:t>with</w:t>
+      </w:r>
+      <w:proofErr w:type="spellEnd"/>
+      <w:r>
+        <w:t xml:space="preserve"> </w:t>
+      </w:r>
+      <w:proofErr w:type="spellStart"/>
+      <w:r>
+        <w:t>key:value</w:t>
+      </w:r>
+      <w:proofErr w:type="spellEnd"/>
+      <w:r>
+        <w:t>=</w:t>
+      </w:r>
+      <w:r>
+        <w:t>{</w:t>
+      </w:r>
+      <w:r>
+        <w:t xml:space="preserve">{ </w:t>
+      </w:r>
+      <w:proofErr w:type="spellStart"/>
+      <w:r>
+        <w:t>json_dict_var</w:t>
+      </w:r>
+      <w:proofErr w:type="spellEnd"/>
+      <w:r>
+        <w:t xml:space="preserve"> </w:t>
+      </w:r>
+      <w:r>
+        <w:t>}}</w:t>
+      </w:r>
+      <w:r>
+        <w:t xml:space="preserve">{% </w:t>
+      </w:r>
+      <w:proofErr w:type="spellStart"/>
+      <w:r>
+        <w:t>endif</w:t>
+      </w:r>
+      <w:proofErr w:type="spellEnd"/>
+      <w:r>
+        <w:t xml:space="preserve"> %}</w:t>
+      </w:r>
+      <w:r>
+        <w:t xml:space="preserve"> &lt;- </w:t>
+      </w:r>
+      <w:proofErr w:type="spellStart"/>
+      <w:r>
+        <w:t>There</w:t>
+      </w:r>
+      <w:proofErr w:type="spellEnd"/>
+      <w:r>
+        <w:t xml:space="preserve"> </w:t>
+      </w:r>
+      <w:proofErr w:type="spellStart"/>
+      <w:r>
+        <w:t>should</w:t>
+      </w:r>
+      <w:proofErr w:type="spellEnd"/>
+      <w:r>
+        <w:t xml:space="preserve"> </w:t>
+      </w:r>
+      <w:proofErr w:type="spellStart"/>
+      <w:r>
+        <w:t>be</w:t>
+      </w:r>
+      <w:proofErr w:type="spellEnd"/>
+      <w:r>
+        <w:t xml:space="preserve"> a</w:t>
+      </w:r>
+      <w:r>
+        <w:t xml:space="preserve"> c</w:t>
+      </w:r>
+      <w:proofErr w:type="spellStart"/>
+      <w:r>
+        <w:t>onfirmation</w:t>
+      </w:r>
+      <w:proofErr w:type="spellEnd"/>
+      <w:r>
+        <w:t xml:space="preserve"> </w:t>
+      </w:r>
+      <w:proofErr w:type="spellStart"/>
+      <w:r>
+        <w:t>that</w:t>
+      </w:r>
+      <w:proofErr w:type="spellEnd"/>
+      <w:r>
+        <w:t xml:space="preserve"> </w:t>
+      </w:r>
+      <w:proofErr w:type="spellStart"/>
+      <w:r>
+        <w:t>json_dict_var</w:t>
+      </w:r>
+      <w:proofErr w:type="spellEnd"/>
+      <w:r>
+        <w:t xml:space="preserve"> </w:t>
+      </w:r>
+      <w:proofErr w:type="spellStart"/>
+      <w:r>
+        <w:t>is</w:t>
+      </w:r>
+      <w:proofErr w:type="spellEnd"/>
+      <w:r>
+        <w:t xml:space="preserve"> a </w:t>
+      </w:r>
+      <w:proofErr w:type="spellStart"/>
+      <w:r>
+        <w:t>dict</w:t>
+      </w:r>
+      <w:proofErr w:type="spellEnd"/>
+      <w:r>
+        <w:t xml:space="preserve"> </w:t>
+      </w:r>
+      <w:proofErr w:type="spellStart"/>
+      <w:r>
+        <w:t>and</w:t>
+      </w:r>
+      <w:proofErr w:type="spellEnd"/>
+      <w:r>
+        <w:t xml:space="preserve"> </w:t>
+      </w:r>
+      <w:proofErr w:type="spellStart"/>
+      <w:r>
+        <w:t>it's</w:t>
+      </w:r>
+      <w:proofErr w:type="spellEnd"/>
+      <w:r>
+        <w:t xml:space="preserve"> </w:t>
+      </w:r>
+      <w:proofErr w:type="spellStart"/>
+      <w:r>
+        <w:t>key:value</w:t>
+      </w:r>
+      <w:proofErr w:type="spellEnd"/>
+      <w:r>
+        <w:t xml:space="preserve"> </w:t>
+      </w:r>
+      <w:proofErr w:type="spellStart"/>
+      <w:r>
+        <w:t>pair</w:t>
+      </w:r>
+      <w:proofErr w:type="spellEnd"/>
+      <w:r>
+        <w:t xml:space="preserve"> </w:t>
+      </w:r>
+      <w:proofErr w:type="spellStart"/>
+      <w:r>
+        <w:t>here</w:t>
+      </w:r>
+      <w:proofErr w:type="spellEnd"/>
+      <w:r>
+        <w:t>.</w:t>
+      </w:r>
+    </w:p>
+    <w:p>
+      <w:pPr>
+        <w:jc w:val="both"/>
+      </w:pPr>
+    </w:p>
+    <w:p>
+      <w:pPr>
+        <w:jc w:val="both"/>
+      </w:pPr>
+      <w:r>
+        <w:t xml:space="preserve">{% </w:t>
+      </w:r>
+      <w:proofErr w:type="spellStart"/>
+      <w:r>
+        <w:t>if</w:t>
+      </w:r>
+      <w:proofErr w:type="spellEnd"/>
+      <w:r>
+        <w:t xml:space="preserve"> </w:t>
+      </w:r>
+      <w:proofErr w:type="spellStart"/>
+      <w:r>
+        <w:t>json_array_var</w:t>
+      </w:r>
+      <w:proofErr w:type="spellEnd"/>
+      <w:r>
+        <w:t xml:space="preserve"> </w:t>
+      </w:r>
+      <w:proofErr w:type="spellStart"/>
+      <w:r>
+        <w:t>is</w:t>
+      </w:r>
+      <w:proofErr w:type="spellEnd"/>
+      <w:r>
+        <w:t xml:space="preserve"> </w:t>
+      </w:r>
+      <w:proofErr w:type="spellStart"/>
+      <w:r>
+        <w:t>sequence</w:t>
+      </w:r>
+      <w:proofErr w:type="spellEnd"/>
+      <w:r>
+        <w:t xml:space="preserve"> </w:t>
+      </w:r>
       <w:proofErr w:type="gramStart"/>
       <w:r>
-        <w:t>{</w:t>
-      </w:r>
-      <w:r>
-        <w:t xml:space="preserve">{ </w:t>
+        <w:t>%</w:t>
+      </w:r>
+      <w:r>
+        <w:t>}</w:t>
       </w:r>
       <w:proofErr w:type="spellStart"/>
       <w:r>
@@ -16,7 +269,50 @@
       </w:r>
       <w:proofErr w:type="gramEnd"/>
       <w:r>
-        <w:t>_dict_var</w:t>
+        <w:t>_array_var</w:t>
+      </w:r>
+      <w:proofErr w:type="spellEnd"/>
+      <w:r>
+        <w:t xml:space="preserve"> </w:t>
+      </w:r>
+      <w:proofErr w:type="spellStart"/>
+      <w:r>
+        <w:t>is</w:t>
+      </w:r>
+      <w:proofErr w:type="spellEnd"/>
+      <w:r>
+        <w:t xml:space="preserve"> a </w:t>
+      </w:r>
+      <w:proofErr w:type="spellStart"/>
+      <w:r>
+        <w:t>sequence</w:t>
+      </w:r>
+      <w:proofErr w:type="spellEnd"/>
+      <w:r>
+        <w:t xml:space="preserve"> </w:t>
+      </w:r>
+      <w:proofErr w:type="spellStart"/>
+      <w:r>
+        <w:t>containing</w:t>
+      </w:r>
+      <w:proofErr w:type="spellEnd"/>
+      <w:r>
+        <w:t xml:space="preserve"> </w:t>
+      </w:r>
+      <w:proofErr w:type="spellStart"/>
+      <w:r>
+        <w:t>objects</w:t>
+      </w:r>
+      <w:proofErr w:type="spellEnd"/>
+      <w:r>
+        <w:t>=</w:t>
+      </w:r>
+      <w:r>
+        <w:t xml:space="preserve">{{ </w:t>
+      </w:r>
+      <w:proofErr w:type="spellStart"/>
+      <w:r>
+        <w:t>json_array_var</w:t>
       </w:r>
       <w:proofErr w:type="spellEnd"/>
       <w:r>
@@ -25,56 +321,1060 @@
       <w:r>
         <w:t>}}</w:t>
       </w:r>
+      <w:r>
+        <w:t xml:space="preserve">{% </w:t>
+      </w:r>
+      <w:proofErr w:type="spellStart"/>
+      <w:r>
+        <w:t>endif</w:t>
+      </w:r>
+      <w:proofErr w:type="spellEnd"/>
+      <w:r>
+        <w:t xml:space="preserve"> %} </w:t>
+      </w:r>
+      <w:r>
+        <w:t xml:space="preserve">&lt;- </w:t>
+      </w:r>
+      <w:proofErr w:type="spellStart"/>
+      <w:r>
+        <w:t>There</w:t>
+      </w:r>
+      <w:proofErr w:type="spellEnd"/>
+      <w:r>
+        <w:t xml:space="preserve"> </w:t>
+      </w:r>
+      <w:proofErr w:type="spellStart"/>
+      <w:r>
+        <w:t>should</w:t>
+      </w:r>
+      <w:proofErr w:type="spellEnd"/>
+      <w:r>
+        <w:t xml:space="preserve"> </w:t>
+      </w:r>
+      <w:proofErr w:type="spellStart"/>
+      <w:r>
+        <w:t>be</w:t>
+      </w:r>
+      <w:proofErr w:type="spellEnd"/>
+      <w:r>
+        <w:t xml:space="preserve"> </w:t>
+      </w:r>
+      <w:r>
+        <w:t xml:space="preserve">a </w:t>
+      </w:r>
+      <w:proofErr w:type="spellStart"/>
+      <w:r>
+        <w:t>confirmation</w:t>
+      </w:r>
+      <w:proofErr w:type="spellEnd"/>
+      <w:r>
+        <w:t xml:space="preserve"> </w:t>
+      </w:r>
+      <w:proofErr w:type="spellStart"/>
+      <w:r>
+        <w:t>that</w:t>
+      </w:r>
+      <w:proofErr w:type="spellEnd"/>
+      <w:r>
+        <w:t xml:space="preserve"> </w:t>
+      </w:r>
+      <w:proofErr w:type="spellStart"/>
+      <w:r>
+        <w:t>json_array_var</w:t>
+      </w:r>
+      <w:proofErr w:type="spellEnd"/>
+      <w:r>
+        <w:t xml:space="preserve"> </w:t>
+      </w:r>
+      <w:proofErr w:type="spellStart"/>
+      <w:r>
+        <w:t>is</w:t>
+      </w:r>
+      <w:proofErr w:type="spellEnd"/>
+      <w:r>
+        <w:t xml:space="preserve"> </w:t>
+      </w:r>
+      <w:r>
+        <w:t>a</w:t>
+      </w:r>
+      <w:r>
+        <w:t xml:space="preserve"> </w:t>
+      </w:r>
+      <w:proofErr w:type="spellStart"/>
+      <w:r>
+        <w:t>sequence</w:t>
+      </w:r>
+      <w:proofErr w:type="spellEnd"/>
+      <w:r>
+        <w:t xml:space="preserve"> </w:t>
+      </w:r>
+      <w:proofErr w:type="spellStart"/>
+      <w:r>
+        <w:t>and</w:t>
+      </w:r>
+      <w:proofErr w:type="spellEnd"/>
+      <w:r>
+        <w:t xml:space="preserve"> </w:t>
+      </w:r>
+      <w:proofErr w:type="spellStart"/>
+      <w:r>
+        <w:t>it's</w:t>
+      </w:r>
+      <w:proofErr w:type="spellEnd"/>
+      <w:r>
+        <w:t xml:space="preserve"> </w:t>
+      </w:r>
+      <w:proofErr w:type="spellStart"/>
+      <w:r>
+        <w:t>contained</w:t>
+      </w:r>
+      <w:proofErr w:type="spellEnd"/>
+      <w:r>
+        <w:t xml:space="preserve"> </w:t>
+      </w:r>
+      <w:proofErr w:type="spellStart"/>
+      <w:r>
+        <w:t>objects</w:t>
+      </w:r>
+      <w:proofErr w:type="spellEnd"/>
+      <w:r>
+        <w:t xml:space="preserve"> </w:t>
+      </w:r>
+      <w:proofErr w:type="spellStart"/>
+      <w:r>
+        <w:t>here</w:t>
+      </w:r>
+      <w:proofErr w:type="spellEnd"/>
+      <w:r>
+        <w:t>.</w:t>
+      </w:r>
     </w:p>
-    <w:p/>
     <w:p>
+      <w:pPr>
+        <w:jc w:val="both"/>
+      </w:pPr>
+    </w:p>
+    <w:p>
+      <w:pPr>
+        <w:jc w:val="both"/>
+      </w:pPr>
+      <w:r>
+        <w:t xml:space="preserve">{% </w:t>
+      </w:r>
+      <w:proofErr w:type="spellStart"/>
+      <w:r>
+        <w:t>if</w:t>
+      </w:r>
+      <w:proofErr w:type="spellEnd"/>
+      <w:r>
+        <w:t xml:space="preserve"> </w:t>
+      </w:r>
+      <w:proofErr w:type="spellStart"/>
+      <w:r>
+        <w:t>json_string_var</w:t>
+      </w:r>
+      <w:proofErr w:type="spellEnd"/>
+      <w:r>
+        <w:t xml:space="preserve"> </w:t>
+      </w:r>
+      <w:proofErr w:type="spellStart"/>
+      <w:r>
+        <w:t>is</w:t>
+      </w:r>
+      <w:proofErr w:type="spellEnd"/>
+      <w:r>
+        <w:t xml:space="preserve"> </w:t>
+      </w:r>
+      <w:proofErr w:type="spellStart"/>
+      <w:r>
+        <w:t>string</w:t>
+      </w:r>
+      <w:proofErr w:type="spellEnd"/>
+      <w:r>
+        <w:t xml:space="preserve"> </w:t>
+      </w:r>
       <w:proofErr w:type="gramStart"/>
       <w:r>
+        <w:t>%}</w:t>
+      </w:r>
+      <w:proofErr w:type="spellStart"/>
+      <w:r>
+        <w:t>json</w:t>
+      </w:r>
+      <w:proofErr w:type="gramEnd"/>
+      <w:r>
+        <w:t>_string_var</w:t>
+      </w:r>
+      <w:proofErr w:type="spellEnd"/>
+      <w:r>
+        <w:t xml:space="preserve"> </w:t>
+      </w:r>
+      <w:proofErr w:type="spellStart"/>
+      <w:r>
+        <w:t>is</w:t>
+      </w:r>
+      <w:proofErr w:type="spellEnd"/>
+      <w:r>
+        <w:t xml:space="preserve"> a </w:t>
+      </w:r>
+      <w:proofErr w:type="spellStart"/>
+      <w:r>
+        <w:t>string</w:t>
+      </w:r>
+      <w:proofErr w:type="spellEnd"/>
+      <w:r>
+        <w:t xml:space="preserve"> </w:t>
+      </w:r>
+      <w:proofErr w:type="spellStart"/>
+      <w:r>
+        <w:t>with</w:t>
+      </w:r>
+      <w:proofErr w:type="spellEnd"/>
+      <w:r>
+        <w:t xml:space="preserve"> </w:t>
+      </w:r>
+      <w:proofErr w:type="spellStart"/>
+      <w:r>
+        <w:t>text</w:t>
+      </w:r>
+      <w:proofErr w:type="spellEnd"/>
+      <w:r>
+        <w:t>=</w:t>
+      </w:r>
+      <w:r>
+        <w:t>"</w:t>
+      </w:r>
+      <w:r>
         <w:t xml:space="preserve">{{ </w:t>
       </w:r>
       <w:proofErr w:type="spellStart"/>
       <w:r>
+        <w:t>json_string_var</w:t>
+      </w:r>
+      <w:proofErr w:type="spellEnd"/>
+      <w:r>
+        <w:t xml:space="preserve"> </w:t>
+      </w:r>
+      <w:r>
+        <w:t>}}</w:t>
+      </w:r>
+      <w:r>
+        <w:t>"</w:t>
+      </w:r>
+      <w:r>
+        <w:t xml:space="preserve">{% </w:t>
+      </w:r>
+      <w:proofErr w:type="spellStart"/>
+      <w:r>
+        <w:t>endif</w:t>
+      </w:r>
+      <w:proofErr w:type="spellEnd"/>
+      <w:r>
+        <w:t xml:space="preserve"> %}</w:t>
+      </w:r>
+      <w:r>
+        <w:t xml:space="preserve"> </w:t>
+      </w:r>
+      <w:r>
+        <w:t xml:space="preserve">&lt;- </w:t>
+      </w:r>
+      <w:proofErr w:type="spellStart"/>
+      <w:r>
+        <w:t>There</w:t>
+      </w:r>
+      <w:proofErr w:type="spellEnd"/>
+      <w:r>
+        <w:t xml:space="preserve"> </w:t>
+      </w:r>
+      <w:proofErr w:type="spellStart"/>
+      <w:r>
+        <w:t>should</w:t>
+      </w:r>
+      <w:proofErr w:type="spellEnd"/>
+      <w:r>
+        <w:t xml:space="preserve"> </w:t>
+      </w:r>
+      <w:proofErr w:type="spellStart"/>
+      <w:r>
+        <w:t>be</w:t>
+      </w:r>
+      <w:proofErr w:type="spellEnd"/>
+      <w:r>
+        <w:t xml:space="preserve"> </w:t>
+      </w:r>
+      <w:r>
+        <w:t xml:space="preserve">a </w:t>
+      </w:r>
+      <w:proofErr w:type="spellStart"/>
+      <w:r>
+        <w:t>confirmation</w:t>
+      </w:r>
+      <w:proofErr w:type="spellEnd"/>
+      <w:r>
+        <w:t xml:space="preserve"> </w:t>
+      </w:r>
+      <w:proofErr w:type="spellStart"/>
+      <w:r>
+        <w:t>that</w:t>
+      </w:r>
+      <w:proofErr w:type="spellEnd"/>
+      <w:r>
+        <w:t xml:space="preserve"> </w:t>
+      </w:r>
+      <w:proofErr w:type="spellStart"/>
+      <w:r>
+        <w:t>json_string_var</w:t>
+      </w:r>
+      <w:proofErr w:type="spellEnd"/>
+      <w:r>
+        <w:t xml:space="preserve"> </w:t>
+      </w:r>
+      <w:proofErr w:type="spellStart"/>
+      <w:r>
+        <w:t>is</w:t>
+      </w:r>
+      <w:proofErr w:type="spellEnd"/>
+      <w:r>
+        <w:t xml:space="preserve"> </w:t>
+      </w:r>
+      <w:r>
+        <w:t>a</w:t>
+      </w:r>
+      <w:r>
+        <w:t xml:space="preserve"> </w:t>
+      </w:r>
+      <w:proofErr w:type="spellStart"/>
+      <w:r>
+        <w:t>string</w:t>
+      </w:r>
+      <w:proofErr w:type="spellEnd"/>
+      <w:r>
+        <w:t xml:space="preserve"> </w:t>
+      </w:r>
+      <w:proofErr w:type="spellStart"/>
+      <w:r>
+        <w:t>and</w:t>
+      </w:r>
+      <w:proofErr w:type="spellEnd"/>
+      <w:r>
+        <w:t xml:space="preserve"> </w:t>
+      </w:r>
+      <w:proofErr w:type="spellStart"/>
+      <w:r>
+        <w:t>it's</w:t>
+      </w:r>
+      <w:proofErr w:type="spellEnd"/>
+      <w:r>
+        <w:t xml:space="preserve"> </w:t>
+      </w:r>
+      <w:proofErr w:type="spellStart"/>
+      <w:r>
+        <w:t>text</w:t>
+      </w:r>
+      <w:proofErr w:type="spellEnd"/>
+      <w:r>
+        <w:t xml:space="preserve"> </w:t>
+      </w:r>
+      <w:proofErr w:type="spellStart"/>
+      <w:r>
+        <w:t>here</w:t>
+      </w:r>
+      <w:proofErr w:type="spellEnd"/>
+      <w:r>
+        <w:t>.</w:t>
+      </w:r>
+    </w:p>
+    <w:p>
+      <w:pPr>
+        <w:jc w:val="both"/>
+      </w:pPr>
+    </w:p>
+    <w:p>
+      <w:pPr>
+        <w:jc w:val="both"/>
+      </w:pPr>
+      <w:r>
+        <w:t xml:space="preserve">{% </w:t>
+      </w:r>
+      <w:proofErr w:type="spellStart"/>
+      <w:r>
+        <w:t>if</w:t>
+      </w:r>
+      <w:proofErr w:type="spellEnd"/>
+      <w:r>
+        <w:t xml:space="preserve"> </w:t>
+      </w:r>
+      <w:proofErr w:type="spellStart"/>
+      <w:r>
+        <w:t>json_int_var</w:t>
+      </w:r>
+      <w:proofErr w:type="spellEnd"/>
+      <w:r>
+        <w:t xml:space="preserve"> </w:t>
+      </w:r>
+      <w:proofErr w:type="spellStart"/>
+      <w:r>
+        <w:t>is</w:t>
+      </w:r>
+      <w:proofErr w:type="spellEnd"/>
+      <w:r>
+        <w:t xml:space="preserve"> </w:t>
+      </w:r>
+      <w:proofErr w:type="spellStart"/>
+      <w:r>
+        <w:t>int</w:t>
+      </w:r>
+      <w:r>
+        <w:t>eger</w:t>
+      </w:r>
+      <w:proofErr w:type="spellEnd"/>
+      <w:r>
+        <w:t xml:space="preserve"> </w:t>
+      </w:r>
+      <w:proofErr w:type="gramStart"/>
+      <w:r>
+        <w:t>%}</w:t>
+      </w:r>
+      <w:proofErr w:type="spellStart"/>
+      <w:r>
         <w:t>json</w:t>
       </w:r>
       <w:proofErr w:type="gramEnd"/>
       <w:r>
-        <w:t>_array_var</w:t>
-      </w:r>
-      <w:proofErr w:type="spellEnd"/>
-      <w:r>
-        <w:t xml:space="preserve"> </w:t>
-      </w:r>
-      <w:r>
-        <w:t>}}</w:t>
+        <w:t>_int_var</w:t>
+      </w:r>
+      <w:proofErr w:type="spellEnd"/>
+      <w:r>
+        <w:t xml:space="preserve"> </w:t>
+      </w:r>
+      <w:proofErr w:type="spellStart"/>
+      <w:r>
+        <w:t>is</w:t>
+      </w:r>
+      <w:proofErr w:type="spellEnd"/>
+      <w:r>
+        <w:t xml:space="preserve"> </w:t>
+      </w:r>
+      <w:proofErr w:type="spellStart"/>
+      <w:r>
+        <w:t>an</w:t>
+      </w:r>
+      <w:proofErr w:type="spellEnd"/>
+      <w:r>
+        <w:t xml:space="preserve"> </w:t>
+      </w:r>
+      <w:proofErr w:type="spellStart"/>
+      <w:r>
+        <w:t>integer</w:t>
+      </w:r>
+      <w:proofErr w:type="spellEnd"/>
+      <w:r>
+        <w:t xml:space="preserve"> </w:t>
+      </w:r>
+      <w:proofErr w:type="spellStart"/>
+      <w:r>
+        <w:t>with</w:t>
+      </w:r>
+      <w:proofErr w:type="spellEnd"/>
+      <w:r>
+        <w:t xml:space="preserve"> </w:t>
+      </w:r>
+      <w:proofErr w:type="spellStart"/>
+      <w:r>
+        <w:t>value</w:t>
+      </w:r>
+      <w:proofErr w:type="spellEnd"/>
+      <w:r>
+        <w:t>=</w:t>
+      </w:r>
+      <w:r>
+        <w:t xml:space="preserve">{{ </w:t>
+      </w:r>
+      <w:proofErr w:type="spellStart"/>
+      <w:r>
+        <w:t>json_int_var</w:t>
+      </w:r>
+      <w:proofErr w:type="spellEnd"/>
+      <w:r>
+        <w:t xml:space="preserve"> }}{% </w:t>
+      </w:r>
+      <w:proofErr w:type="spellStart"/>
+      <w:r>
+        <w:t>endif</w:t>
+      </w:r>
+      <w:proofErr w:type="spellEnd"/>
+      <w:r>
+        <w:t xml:space="preserve"> %} &lt;- </w:t>
+      </w:r>
+      <w:proofErr w:type="spellStart"/>
+      <w:r>
+        <w:t>There</w:t>
+      </w:r>
+      <w:proofErr w:type="spellEnd"/>
+      <w:r>
+        <w:t xml:space="preserve"> </w:t>
+      </w:r>
+      <w:proofErr w:type="spellStart"/>
+      <w:r>
+        <w:t>should</w:t>
+      </w:r>
+      <w:proofErr w:type="spellEnd"/>
+      <w:r>
+        <w:t xml:space="preserve"> </w:t>
+      </w:r>
+      <w:proofErr w:type="spellStart"/>
+      <w:r>
+        <w:t>be</w:t>
+      </w:r>
+      <w:proofErr w:type="spellEnd"/>
+      <w:r>
+        <w:t xml:space="preserve"> </w:t>
+      </w:r>
+      <w:r>
+        <w:t xml:space="preserve">a </w:t>
+      </w:r>
+      <w:proofErr w:type="spellStart"/>
+      <w:r>
+        <w:t>confirmation</w:t>
+      </w:r>
+      <w:proofErr w:type="spellEnd"/>
+      <w:r>
+        <w:t xml:space="preserve"> </w:t>
+      </w:r>
+      <w:proofErr w:type="spellStart"/>
+      <w:r>
+        <w:t>that</w:t>
+      </w:r>
+      <w:proofErr w:type="spellEnd"/>
+      <w:r>
+        <w:t xml:space="preserve"> </w:t>
+      </w:r>
+      <w:proofErr w:type="spellStart"/>
+      <w:r>
+        <w:t>json_int_var</w:t>
+      </w:r>
+      <w:proofErr w:type="spellEnd"/>
+      <w:r>
+        <w:t xml:space="preserve"> </w:t>
+      </w:r>
+      <w:proofErr w:type="spellStart"/>
+      <w:r>
+        <w:t>is</w:t>
+      </w:r>
+      <w:proofErr w:type="spellEnd"/>
+      <w:r>
+        <w:t xml:space="preserve"> </w:t>
+      </w:r>
+      <w:proofErr w:type="spellStart"/>
+      <w:r>
+        <w:t>an</w:t>
+      </w:r>
+      <w:proofErr w:type="spellEnd"/>
+      <w:r>
+        <w:t xml:space="preserve"> </w:t>
+      </w:r>
+      <w:proofErr w:type="spellStart"/>
+      <w:r>
+        <w:t>integer</w:t>
+      </w:r>
+      <w:proofErr w:type="spellEnd"/>
+      <w:r>
+        <w:t xml:space="preserve"> </w:t>
+      </w:r>
+      <w:proofErr w:type="spellStart"/>
+      <w:r>
+        <w:t>and</w:t>
+      </w:r>
+      <w:proofErr w:type="spellEnd"/>
+      <w:r>
+        <w:t xml:space="preserve"> </w:t>
+      </w:r>
+      <w:proofErr w:type="spellStart"/>
+      <w:r>
+        <w:t>it's</w:t>
+      </w:r>
+      <w:proofErr w:type="spellEnd"/>
+      <w:r>
+        <w:t xml:space="preserve"> </w:t>
+      </w:r>
+      <w:proofErr w:type="spellStart"/>
+      <w:r>
+        <w:t>value</w:t>
+      </w:r>
+      <w:proofErr w:type="spellEnd"/>
+      <w:r>
+        <w:t xml:space="preserve"> </w:t>
+      </w:r>
+      <w:proofErr w:type="spellStart"/>
+      <w:r>
+        <w:t>here</w:t>
+      </w:r>
+      <w:proofErr w:type="spellEnd"/>
+      <w:r>
+        <w:t>.</w:t>
       </w:r>
     </w:p>
-    <w:p/>
     <w:p>
+      <w:pPr>
+        <w:jc w:val="both"/>
+      </w:pPr>
+    </w:p>
+    <w:p>
+      <w:pPr>
+        <w:jc w:val="both"/>
+      </w:pPr>
+      <w:r>
+        <w:t xml:space="preserve">{% </w:t>
+      </w:r>
+      <w:proofErr w:type="spellStart"/>
+      <w:r>
+        <w:t>if</w:t>
+      </w:r>
+      <w:proofErr w:type="spellEnd"/>
+      <w:r>
+        <w:t xml:space="preserve"> </w:t>
+      </w:r>
+      <w:proofErr w:type="spellStart"/>
+      <w:r>
+        <w:t>json_float_var</w:t>
+      </w:r>
+      <w:proofErr w:type="spellEnd"/>
+      <w:r>
+        <w:t xml:space="preserve"> </w:t>
+      </w:r>
+      <w:proofErr w:type="spellStart"/>
+      <w:r>
+        <w:t>is</w:t>
+      </w:r>
+      <w:proofErr w:type="spellEnd"/>
+      <w:r>
+        <w:t xml:space="preserve"> </w:t>
+      </w:r>
+      <w:proofErr w:type="spellStart"/>
+      <w:r>
+        <w:t>float</w:t>
+      </w:r>
+      <w:proofErr w:type="spellEnd"/>
+      <w:r>
+        <w:t xml:space="preserve"> </w:t>
+      </w:r>
       <w:proofErr w:type="gramStart"/>
       <w:r>
+        <w:t>%}</w:t>
+      </w:r>
+      <w:proofErr w:type="spellStart"/>
+      <w:r>
+        <w:t>json</w:t>
+      </w:r>
+      <w:proofErr w:type="gramEnd"/>
+      <w:r>
+        <w:t>_float_var</w:t>
+      </w:r>
+      <w:proofErr w:type="spellEnd"/>
+      <w:r>
+        <w:t xml:space="preserve"> </w:t>
+      </w:r>
+      <w:proofErr w:type="spellStart"/>
+      <w:r>
+        <w:t>is</w:t>
+      </w:r>
+      <w:proofErr w:type="spellEnd"/>
+      <w:r>
+        <w:t xml:space="preserve"> a </w:t>
+      </w:r>
+      <w:proofErr w:type="spellStart"/>
+      <w:r>
+        <w:t>float</w:t>
+      </w:r>
+      <w:proofErr w:type="spellEnd"/>
+      <w:r>
+        <w:t xml:space="preserve"> </w:t>
+      </w:r>
+      <w:proofErr w:type="spellStart"/>
+      <w:r>
+        <w:t>with</w:t>
+      </w:r>
+      <w:proofErr w:type="spellEnd"/>
+      <w:r>
+        <w:t xml:space="preserve"> </w:t>
+      </w:r>
+      <w:proofErr w:type="spellStart"/>
+      <w:r>
+        <w:t>value</w:t>
+      </w:r>
+      <w:proofErr w:type="spellEnd"/>
+      <w:r>
+        <w:t>=</w:t>
+      </w:r>
+      <w:r>
         <w:t xml:space="preserve">{{ </w:t>
       </w:r>
       <w:proofErr w:type="spellStart"/>
       <w:r>
+        <w:t>json_float_var</w:t>
+      </w:r>
+      <w:proofErr w:type="spellEnd"/>
+      <w:r>
+        <w:t xml:space="preserve"> }}{% </w:t>
+      </w:r>
+      <w:proofErr w:type="spellStart"/>
+      <w:r>
+        <w:t>endif</w:t>
+      </w:r>
+      <w:proofErr w:type="spellEnd"/>
+      <w:r>
+        <w:t xml:space="preserve"> %} &lt;- </w:t>
+      </w:r>
+      <w:proofErr w:type="spellStart"/>
+      <w:r>
+        <w:t>There</w:t>
+      </w:r>
+      <w:proofErr w:type="spellEnd"/>
+      <w:r>
+        <w:t xml:space="preserve"> </w:t>
+      </w:r>
+      <w:proofErr w:type="spellStart"/>
+      <w:r>
+        <w:t>should</w:t>
+      </w:r>
+      <w:proofErr w:type="spellEnd"/>
+      <w:r>
+        <w:t xml:space="preserve"> </w:t>
+      </w:r>
+      <w:proofErr w:type="spellStart"/>
+      <w:r>
+        <w:t>be</w:t>
+      </w:r>
+      <w:proofErr w:type="spellEnd"/>
+      <w:r>
+        <w:t xml:space="preserve"> a </w:t>
+      </w:r>
+      <w:proofErr w:type="spellStart"/>
+      <w:r>
+        <w:t>confirmation</w:t>
+      </w:r>
+      <w:proofErr w:type="spellEnd"/>
+      <w:r>
+        <w:t xml:space="preserve"> </w:t>
+      </w:r>
+      <w:proofErr w:type="spellStart"/>
+      <w:r>
+        <w:t>that</w:t>
+      </w:r>
+      <w:proofErr w:type="spellEnd"/>
+      <w:r>
+        <w:t xml:space="preserve"> </w:t>
+      </w:r>
+      <w:proofErr w:type="spellStart"/>
+      <w:r>
+        <w:t>json_</w:t>
+      </w:r>
+      <w:r>
+        <w:t>float</w:t>
+      </w:r>
+      <w:r>
+        <w:t>_var</w:t>
+      </w:r>
+      <w:proofErr w:type="spellEnd"/>
+      <w:r>
+        <w:t xml:space="preserve"> </w:t>
+      </w:r>
+      <w:proofErr w:type="spellStart"/>
+      <w:r>
+        <w:t>is</w:t>
+      </w:r>
+      <w:proofErr w:type="spellEnd"/>
+      <w:r>
+        <w:t xml:space="preserve"> </w:t>
+      </w:r>
+      <w:r>
+        <w:t>a</w:t>
+      </w:r>
+      <w:r>
+        <w:t xml:space="preserve"> </w:t>
+      </w:r>
+      <w:proofErr w:type="spellStart"/>
+      <w:r>
+        <w:t>float</w:t>
+      </w:r>
+      <w:proofErr w:type="spellEnd"/>
+      <w:r>
+        <w:t xml:space="preserve"> </w:t>
+      </w:r>
+      <w:proofErr w:type="spellStart"/>
+      <w:r>
+        <w:t>and</w:t>
+      </w:r>
+      <w:proofErr w:type="spellEnd"/>
+      <w:r>
+        <w:t xml:space="preserve"> </w:t>
+      </w:r>
+      <w:proofErr w:type="spellStart"/>
+      <w:r>
+        <w:t>it's</w:t>
+      </w:r>
+      <w:proofErr w:type="spellEnd"/>
+      <w:r>
+        <w:t xml:space="preserve"> </w:t>
+      </w:r>
+      <w:proofErr w:type="spellStart"/>
+      <w:r>
+        <w:t>value</w:t>
+      </w:r>
+      <w:proofErr w:type="spellEnd"/>
+      <w:r>
+        <w:t xml:space="preserve"> </w:t>
+      </w:r>
+      <w:proofErr w:type="spellStart"/>
+      <w:r>
+        <w:t>here</w:t>
+      </w:r>
+      <w:proofErr w:type="spellEnd"/>
+      <w:r>
+        <w:t>.</w:t>
+      </w:r>
+    </w:p>
+    <w:p>
+      <w:pPr>
+        <w:jc w:val="both"/>
+      </w:pPr>
+    </w:p>
+    <w:p>
+      <w:pPr>
+        <w:jc w:val="both"/>
+      </w:pPr>
+      <w:r>
+        <w:t xml:space="preserve">{% </w:t>
+      </w:r>
+      <w:proofErr w:type="spellStart"/>
+      <w:r>
+        <w:t>if</w:t>
+      </w:r>
+      <w:proofErr w:type="spellEnd"/>
+      <w:r>
+        <w:t xml:space="preserve"> </w:t>
+      </w:r>
+      <w:proofErr w:type="spellStart"/>
+      <w:r>
+        <w:t>json_true_var</w:t>
+      </w:r>
+      <w:proofErr w:type="spellEnd"/>
+      <w:r>
+        <w:t xml:space="preserve"> </w:t>
+      </w:r>
+      <w:proofErr w:type="spellStart"/>
+      <w:r>
+        <w:t>is</w:t>
+      </w:r>
+      <w:proofErr w:type="spellEnd"/>
+      <w:r>
+        <w:t xml:space="preserve"> </w:t>
+      </w:r>
+      <w:proofErr w:type="spellStart"/>
+      <w:r>
+        <w:t>true</w:t>
+      </w:r>
+      <w:proofErr w:type="spellEnd"/>
+      <w:r>
+        <w:t xml:space="preserve"> </w:t>
+      </w:r>
+      <w:proofErr w:type="gramStart"/>
+      <w:r>
+        <w:t>%}</w:t>
+      </w:r>
+      <w:proofErr w:type="spellStart"/>
+      <w:r>
         <w:t>json</w:t>
       </w:r>
       <w:proofErr w:type="gramEnd"/>
       <w:r>
-        <w:t>_string_var</w:t>
-      </w:r>
-      <w:proofErr w:type="spellEnd"/>
-      <w:r>
-        <w:t xml:space="preserve"> </w:t>
-      </w:r>
-      <w:r>
-        <w:t>}}</w:t>
-      </w:r>
+        <w:t>_true_var</w:t>
+      </w:r>
+      <w:proofErr w:type="spellEnd"/>
+      <w:r>
+        <w:t xml:space="preserve"> </w:t>
+      </w:r>
+      <w:proofErr w:type="spellStart"/>
+      <w:r>
+        <w:t>is</w:t>
+      </w:r>
+      <w:proofErr w:type="spellEnd"/>
+      <w:r>
+        <w:t xml:space="preserve"> a </w:t>
+      </w:r>
+      <w:proofErr w:type="spellStart"/>
+      <w:r>
+        <w:t>boolean</w:t>
+      </w:r>
+      <w:proofErr w:type="spellEnd"/>
+      <w:r>
+        <w:t xml:space="preserve"> </w:t>
+      </w:r>
+      <w:proofErr w:type="spellStart"/>
+      <w:r>
+        <w:t>with</w:t>
+      </w:r>
+      <w:proofErr w:type="spellEnd"/>
+      <w:r>
+        <w:t xml:space="preserve"> </w:t>
+      </w:r>
+      <w:proofErr w:type="spellStart"/>
+      <w:r>
+        <w:t>value</w:t>
+      </w:r>
+      <w:proofErr w:type="spellEnd"/>
+      <w:r>
+        <w:t xml:space="preserve"> </w:t>
+      </w:r>
+      <w:proofErr w:type="spellStart"/>
+      <w:r>
+        <w:t>True</w:t>
+      </w:r>
+      <w:proofErr w:type="spellEnd"/>
+      <w:r>
+        <w:t xml:space="preserve">{% </w:t>
+      </w:r>
+      <w:proofErr w:type="spellStart"/>
+      <w:r>
+        <w:t>endif</w:t>
+      </w:r>
+      <w:proofErr w:type="spellEnd"/>
+      <w:r>
+        <w:t xml:space="preserve"> %} &lt;- </w:t>
+      </w:r>
+      <w:proofErr w:type="spellStart"/>
+      <w:r>
+        <w:t>There</w:t>
+      </w:r>
+      <w:proofErr w:type="spellEnd"/>
+      <w:r>
+        <w:t xml:space="preserve"> </w:t>
+      </w:r>
+      <w:proofErr w:type="spellStart"/>
+      <w:r>
+        <w:t>should</w:t>
+      </w:r>
+      <w:proofErr w:type="spellEnd"/>
+      <w:r>
+        <w:t xml:space="preserve"> </w:t>
+      </w:r>
+      <w:proofErr w:type="spellStart"/>
+      <w:r>
+        <w:t>be</w:t>
+      </w:r>
+      <w:proofErr w:type="spellEnd"/>
+      <w:r>
+        <w:t xml:space="preserve"> a </w:t>
+      </w:r>
+      <w:proofErr w:type="spellStart"/>
+      <w:r>
+        <w:t>confirmation</w:t>
+      </w:r>
+      <w:proofErr w:type="spellEnd"/>
+      <w:r>
+        <w:t xml:space="preserve"> </w:t>
+      </w:r>
+      <w:proofErr w:type="spellStart"/>
+      <w:r>
+        <w:t>that</w:t>
+      </w:r>
+      <w:proofErr w:type="spellEnd"/>
+      <w:r>
+        <w:t xml:space="preserve"> </w:t>
+      </w:r>
+      <w:proofErr w:type="spellStart"/>
+      <w:r>
+        <w:t>json_true_var</w:t>
+      </w:r>
+      <w:proofErr w:type="spellEnd"/>
+      <w:r>
+        <w:t xml:space="preserve"> </w:t>
+      </w:r>
+      <w:proofErr w:type="spellStart"/>
+      <w:r>
+        <w:t>is</w:t>
+      </w:r>
+      <w:proofErr w:type="spellEnd"/>
+      <w:r>
+        <w:t xml:space="preserve"> a </w:t>
+      </w:r>
+      <w:proofErr w:type="spellStart"/>
+      <w:r>
+        <w:t>boolean</w:t>
+      </w:r>
+      <w:proofErr w:type="spellEnd"/>
+      <w:r>
+        <w:t xml:space="preserve"> </w:t>
+      </w:r>
+      <w:proofErr w:type="spellStart"/>
+      <w:r>
+        <w:t>with</w:t>
+      </w:r>
+      <w:proofErr w:type="spellEnd"/>
+      <w:r>
+        <w:t xml:space="preserve"> </w:t>
+      </w:r>
+      <w:proofErr w:type="spellStart"/>
+      <w:r>
+        <w:t>value</w:t>
+      </w:r>
+      <w:proofErr w:type="spellEnd"/>
+      <w:r>
+        <w:t xml:space="preserve"> </w:t>
+      </w:r>
+      <w:proofErr w:type="spellStart"/>
+      <w:r>
+        <w:t>True</w:t>
+      </w:r>
+      <w:proofErr w:type="spellEnd"/>
+      <w:r>
+        <w:t xml:space="preserve"> </w:t>
+      </w:r>
+      <w:proofErr w:type="spellStart"/>
+      <w:r>
+        <w:t>here</w:t>
+      </w:r>
+      <w:proofErr w:type="spellEnd"/>
     </w:p>
-    <w:p/>
     <w:p>
+      <w:pPr>
+        <w:jc w:val="both"/>
+      </w:pPr>
+    </w:p>
+    <w:p>
+      <w:pPr>
+        <w:jc w:val="both"/>
+      </w:pPr>
+      <w:r>
+        <w:t xml:space="preserve">{% </w:t>
+      </w:r>
+      <w:proofErr w:type="spellStart"/>
+      <w:r>
+        <w:t>if</w:t>
+      </w:r>
+      <w:proofErr w:type="spellEnd"/>
+      <w:r>
+        <w:t xml:space="preserve"> </w:t>
+      </w:r>
+      <w:proofErr w:type="spellStart"/>
+      <w:r>
+        <w:t>json_false_var</w:t>
+      </w:r>
+      <w:proofErr w:type="spellEnd"/>
+      <w:r>
+        <w:t xml:space="preserve"> </w:t>
+      </w:r>
+      <w:proofErr w:type="spellStart"/>
+      <w:r>
+        <w:t>is</w:t>
+      </w:r>
+      <w:proofErr w:type="spellEnd"/>
+      <w:r>
+        <w:t xml:space="preserve"> false </w:t>
+      </w:r>
       <w:proofErr w:type="gramStart"/>
       <w:r>
-        <w:t xml:space="preserve">{{ </w:t>
+        <w:t>%}</w:t>
       </w:r>
       <w:proofErr w:type="spellStart"/>
       <w:r>
@@ -82,21 +1382,185 @@
       </w:r>
       <w:proofErr w:type="gramEnd"/>
       <w:r>
-        <w:t>_int_var</w:t>
-      </w:r>
-      <w:proofErr w:type="spellEnd"/>
-      <w:r>
-        <w:t xml:space="preserve"> </w:t>
-      </w:r>
-      <w:r>
-        <w:t>}}</w:t>
-      </w:r>
+        <w:t>_false_var</w:t>
+      </w:r>
+      <w:proofErr w:type="spellEnd"/>
+      <w:r>
+        <w:t xml:space="preserve"> </w:t>
+      </w:r>
+      <w:proofErr w:type="spellStart"/>
+      <w:r>
+        <w:t>is</w:t>
+      </w:r>
+      <w:proofErr w:type="spellEnd"/>
+      <w:r>
+        <w:t xml:space="preserve"> a </w:t>
+      </w:r>
+      <w:proofErr w:type="spellStart"/>
+      <w:r>
+        <w:t>boolean</w:t>
+      </w:r>
+      <w:proofErr w:type="spellEnd"/>
+      <w:r>
+        <w:t xml:space="preserve"> </w:t>
+      </w:r>
+      <w:proofErr w:type="spellStart"/>
+      <w:r>
+        <w:t>with</w:t>
+      </w:r>
+      <w:proofErr w:type="spellEnd"/>
+      <w:r>
+        <w:t xml:space="preserve"> </w:t>
+      </w:r>
+      <w:proofErr w:type="spellStart"/>
+      <w:r>
+        <w:t>value</w:t>
+      </w:r>
+      <w:proofErr w:type="spellEnd"/>
+      <w:r>
+        <w:t xml:space="preserve"> False{% </w:t>
+      </w:r>
+      <w:proofErr w:type="spellStart"/>
+      <w:r>
+        <w:t>endif</w:t>
+      </w:r>
+      <w:proofErr w:type="spellEnd"/>
+      <w:r>
+        <w:t xml:space="preserve"> %} &lt;- </w:t>
+      </w:r>
+      <w:proofErr w:type="spellStart"/>
+      <w:r>
+        <w:t>There</w:t>
+      </w:r>
+      <w:proofErr w:type="spellEnd"/>
+      <w:r>
+        <w:t xml:space="preserve"> </w:t>
+      </w:r>
+      <w:proofErr w:type="spellStart"/>
+      <w:r>
+        <w:t>should</w:t>
+      </w:r>
+      <w:proofErr w:type="spellEnd"/>
+      <w:r>
+        <w:t xml:space="preserve"> </w:t>
+      </w:r>
+      <w:proofErr w:type="spellStart"/>
+      <w:r>
+        <w:t>be</w:t>
+      </w:r>
+      <w:proofErr w:type="spellEnd"/>
+      <w:r>
+        <w:t xml:space="preserve"> a </w:t>
+      </w:r>
+      <w:proofErr w:type="spellStart"/>
+      <w:r>
+        <w:t>confirmation</w:t>
+      </w:r>
+      <w:proofErr w:type="spellEnd"/>
+      <w:r>
+        <w:t xml:space="preserve"> </w:t>
+      </w:r>
+      <w:proofErr w:type="spellStart"/>
+      <w:r>
+        <w:t>that</w:t>
+      </w:r>
+      <w:proofErr w:type="spellEnd"/>
+      <w:r>
+        <w:t xml:space="preserve"> </w:t>
+      </w:r>
+      <w:proofErr w:type="spellStart"/>
+      <w:r>
+        <w:t>json_false_var</w:t>
+      </w:r>
+      <w:proofErr w:type="spellEnd"/>
+      <w:r>
+        <w:t xml:space="preserve"> </w:t>
+      </w:r>
+      <w:proofErr w:type="spellStart"/>
+      <w:r>
+        <w:t>is</w:t>
+      </w:r>
+      <w:proofErr w:type="spellEnd"/>
+      <w:r>
+        <w:t xml:space="preserve"> a </w:t>
+      </w:r>
+      <w:proofErr w:type="spellStart"/>
+      <w:r>
+        <w:t>boolean</w:t>
+      </w:r>
+      <w:proofErr w:type="spellEnd"/>
+      <w:r>
+        <w:t xml:space="preserve"> </w:t>
+      </w:r>
+      <w:proofErr w:type="spellStart"/>
+      <w:r>
+        <w:t>with</w:t>
+      </w:r>
+      <w:proofErr w:type="spellEnd"/>
+      <w:r>
+        <w:t xml:space="preserve"> </w:t>
+      </w:r>
+      <w:proofErr w:type="spellStart"/>
+      <w:r>
+        <w:t>value</w:t>
+      </w:r>
+      <w:proofErr w:type="spellEnd"/>
+      <w:r>
+        <w:t xml:space="preserve"> False </w:t>
+      </w:r>
+      <w:proofErr w:type="spellStart"/>
+      <w:r>
+        <w:t>here</w:t>
+      </w:r>
+      <w:proofErr w:type="spellEnd"/>
     </w:p>
-    <w:p/>
     <w:p>
+      <w:pPr>
+        <w:jc w:val="both"/>
+      </w:pPr>
+    </w:p>
+    <w:p>
+      <w:pPr>
+        <w:jc w:val="both"/>
+      </w:pPr>
+      <w:r>
+        <w:t xml:space="preserve">{% </w:t>
+      </w:r>
+      <w:proofErr w:type="spellStart"/>
+      <w:r>
+        <w:t>if</w:t>
+      </w:r>
+      <w:proofErr w:type="spellEnd"/>
+      <w:r>
+        <w:t xml:space="preserve"> </w:t>
+      </w:r>
+      <w:proofErr w:type="spellStart"/>
+      <w:r>
+        <w:t>json_none_var</w:t>
+      </w:r>
+      <w:proofErr w:type="spellEnd"/>
+      <w:r>
+        <w:t xml:space="preserve"> </w:t>
+      </w:r>
+      <w:proofErr w:type="spellStart"/>
+      <w:r>
+        <w:t>is</w:t>
+      </w:r>
+      <w:proofErr w:type="spellEnd"/>
+      <w:r>
+        <w:t xml:space="preserve"> </w:t>
+      </w:r>
+      <w:proofErr w:type="spellStart"/>
+      <w:r>
+        <w:t>none</w:t>
+      </w:r>
+      <w:proofErr w:type="spellEnd"/>
+      <w:r>
+        <w:t xml:space="preserve"> </w:t>
+      </w:r>
       <w:proofErr w:type="gramStart"/>
       <w:r>
-        <w:t xml:space="preserve">{{ </w:t>
+        <w:t>%}</w:t>
       </w:r>
       <w:proofErr w:type="spellStart"/>
       <w:r>
@@ -104,87 +1568,105 @@
       </w:r>
       <w:proofErr w:type="gramEnd"/>
       <w:r>
-        <w:t>_float_var</w:t>
-      </w:r>
-      <w:proofErr w:type="spellEnd"/>
-      <w:r>
-        <w:t xml:space="preserve"> </w:t>
-      </w:r>
-      <w:r>
-        <w:t>}}</w:t>
-      </w:r>
-    </w:p>
-    <w:p/>
-    <w:p>
-      <w:proofErr w:type="gramStart"/>
-      <w:r>
-        <w:t xml:space="preserve">{{ </w:t>
-      </w:r>
-      <w:proofErr w:type="spellStart"/>
-      <w:r>
-        <w:t>json</w:t>
-      </w:r>
-      <w:proofErr w:type="gramEnd"/>
-      <w:r>
-        <w:t>_true_var</w:t>
-      </w:r>
-      <w:proofErr w:type="spellEnd"/>
-      <w:r>
-        <w:t xml:space="preserve"> </w:t>
-      </w:r>
-      <w:r>
-        <w:t>}}</w:t>
-      </w:r>
-    </w:p>
-    <w:p/>
-    <w:p>
-      <w:proofErr w:type="gramStart"/>
-      <w:r>
-        <w:t xml:space="preserve">{{ </w:t>
-      </w:r>
-      <w:proofErr w:type="spellStart"/>
-      <w:r>
-        <w:t>json</w:t>
-      </w:r>
-      <w:proofErr w:type="gramEnd"/>
-      <w:r>
-        <w:t>_false_var</w:t>
-      </w:r>
-      <w:proofErr w:type="spellEnd"/>
-      <w:r>
-        <w:t xml:space="preserve"> </w:t>
-      </w:r>
-      <w:r>
-        <w:t>}}</w:t>
-      </w:r>
-    </w:p>
-    <w:p/>
-    <w:p>
-      <w:proofErr w:type="gramStart"/>
-      <w:r>
-        <w:t xml:space="preserve">{{ </w:t>
-      </w:r>
-      <w:proofErr w:type="spellStart"/>
-      <w:r>
-        <w:t>json</w:t>
-      </w:r>
-      <w:proofErr w:type="gramEnd"/>
-      <w:r>
-        <w:t>_</w:t>
-      </w:r>
-      <w:r>
-        <w:t>none</w:t>
-      </w:r>
-      <w:r>
-        <w:t>_var</w:t>
-      </w:r>
-      <w:proofErr w:type="spellEnd"/>
-      <w:r>
-        <w:t xml:space="preserve"> </w:t>
-      </w:r>
-      <w:r>
-        <w:t>}}</w:t>
-      </w:r>
+        <w:t>_none_var</w:t>
+      </w:r>
+      <w:proofErr w:type="spellEnd"/>
+      <w:r>
+        <w:t xml:space="preserve"> </w:t>
+      </w:r>
+      <w:proofErr w:type="spellStart"/>
+      <w:r>
+        <w:t>is</w:t>
+      </w:r>
+      <w:proofErr w:type="spellEnd"/>
+      <w:r>
+        <w:t xml:space="preserve"> </w:t>
+      </w:r>
+      <w:proofErr w:type="spellStart"/>
+      <w:r>
+        <w:t>None</w:t>
+      </w:r>
+      <w:proofErr w:type="spellEnd"/>
+      <w:r>
+        <w:t xml:space="preserve">{% </w:t>
+      </w:r>
+      <w:proofErr w:type="spellStart"/>
+      <w:r>
+        <w:t>endif</w:t>
+      </w:r>
+      <w:proofErr w:type="spellEnd"/>
+      <w:r>
+        <w:t xml:space="preserve"> %} &lt;- </w:t>
+      </w:r>
+      <w:proofErr w:type="spellStart"/>
+      <w:r>
+        <w:t>There</w:t>
+      </w:r>
+      <w:proofErr w:type="spellEnd"/>
+      <w:r>
+        <w:t xml:space="preserve"> </w:t>
+      </w:r>
+      <w:proofErr w:type="spellStart"/>
+      <w:r>
+        <w:t>should</w:t>
+      </w:r>
+      <w:proofErr w:type="spellEnd"/>
+      <w:r>
+        <w:t xml:space="preserve"> </w:t>
+      </w:r>
+      <w:proofErr w:type="spellStart"/>
+      <w:r>
+        <w:t>be</w:t>
+      </w:r>
+      <w:proofErr w:type="spellEnd"/>
+      <w:r>
+        <w:t xml:space="preserve"> a </w:t>
+      </w:r>
+      <w:proofErr w:type="spellStart"/>
+      <w:r>
+        <w:t>confirmation</w:t>
+      </w:r>
+      <w:proofErr w:type="spellEnd"/>
+      <w:r>
+        <w:t xml:space="preserve"> </w:t>
+      </w:r>
+      <w:proofErr w:type="spellStart"/>
+      <w:r>
+        <w:t>that</w:t>
+      </w:r>
+      <w:proofErr w:type="spellEnd"/>
+      <w:r>
+        <w:t xml:space="preserve"> </w:t>
+      </w:r>
+      <w:proofErr w:type="spellStart"/>
+      <w:r>
+        <w:t>json_none_var</w:t>
+      </w:r>
+      <w:proofErr w:type="spellEnd"/>
+      <w:r>
+        <w:t xml:space="preserve"> </w:t>
+      </w:r>
+      <w:proofErr w:type="spellStart"/>
+      <w:r>
+        <w:t>is</w:t>
+      </w:r>
+      <w:proofErr w:type="spellEnd"/>
+      <w:r>
+        <w:t xml:space="preserve"> </w:t>
+      </w:r>
+      <w:proofErr w:type="spellStart"/>
+      <w:r>
+        <w:t>None</w:t>
+      </w:r>
+      <w:proofErr w:type="spellEnd"/>
+      <w:r>
+        <w:t xml:space="preserve"> </w:t>
+      </w:r>
+      <w:proofErr w:type="spellStart"/>
+      <w:r>
+        <w:t>here</w:t>
+      </w:r>
+      <w:proofErr w:type="spellEnd"/>
     </w:p>
     <w:sectPr>
       <w:pgSz w:w="11906" w:h="16838"/>

</xml_diff>